<commit_message>
doc: fix type in doc
</commit_message>
<xml_diff>
--- a/doc/Multi-Dongle ANT+ Heart Rate Monitor Receiver Application Deployment Guide.docx
+++ b/doc/Multi-Dongle ANT+ Heart Rate Monitor Receiver Application Deployment Guide.docx
@@ -267,7 +267,17 @@
         <w:t>Important:</w:t>
       </w:r>
       <w:r>
-        <w:t xml:space="preserve"> Do </w:t>
+        <w:t xml:space="preserve"> </w:t>
+      </w:r>
+      <w:r>
+        <w:rPr>
+          <w:b/>
+          <w:bCs/>
+        </w:rPr>
+        <w:t>Do</w:t>
+      </w:r>
+      <w:r>
+        <w:t xml:space="preserve"> </w:t>
       </w:r>
       <w:r>
         <w:rPr>
@@ -376,7 +386,16 @@
         <w:t>Zadig</w:t>
       </w:r>
       <w:r>
-        <w:t xml:space="preserve"> to assign the correct driver to each ANT USB device.</w:t>
+        <w:t xml:space="preserve"> to </w:t>
+      </w:r>
+      <w:r>
+        <w:rPr>
+          <w:rFonts w:hint="eastAsia"/>
+        </w:rPr>
+        <w:t>install</w:t>
+      </w:r>
+      <w:r>
+        <w:t xml:space="preserve"> the correct driver to each ANT USB device.</w:t>
       </w:r>
     </w:p>
     <w:p>
@@ -857,11 +876,12 @@
       <w:r>
         <w:t xml:space="preserve">” before you quit. If not, the </w:t>
       </w:r>
-      <w:proofErr w:type="spellStart"/>
-      <w:r>
-        <w:t>usb</w:t>
-      </w:r>
-      <w:proofErr w:type="spellEnd"/>
+      <w:r>
+        <w:rPr>
+          <w:rFonts w:hint="eastAsia"/>
+        </w:rPr>
+        <w:t>USB</w:t>
+      </w:r>
       <w:r>
         <w:t xml:space="preserve"> will not be released for other applications to access.</w:t>
       </w:r>
@@ -901,7 +921,49 @@
         </w:numPr>
       </w:pPr>
       <w:r>
-        <w:t>How the data will be passed to other applications is not decided yet. Currently the way is to use a MQTT broker. Kindly disable the MQTT configuration in heart_rate_mqtt_broker.py to test ANT+ devices connection.</w:t>
+        <w:t xml:space="preserve">How the data will be passed to other applications is not </w:t>
+      </w:r>
+      <w:r>
+        <w:rPr>
+          <w:rFonts w:hint="eastAsia"/>
+        </w:rPr>
+        <w:t>confirmed</w:t>
+      </w:r>
+      <w:r>
+        <w:t xml:space="preserve"> yet.</w:t>
+      </w:r>
+      <w:r>
+        <w:rPr>
+          <w:rFonts w:hint="eastAsia"/>
+        </w:rPr>
+        <w:t xml:space="preserve"> </w:t>
+      </w:r>
+      <w:r>
+        <w:t>T</w:t>
+      </w:r>
+      <w:r>
+        <w:rPr>
+          <w:rFonts w:hint="eastAsia"/>
+        </w:rPr>
+        <w:t>he current</w:t>
+      </w:r>
+      <w:r>
+        <w:t xml:space="preserve"> way is to use a MQTT broker. Kindly disable the MQTT configuration in</w:t>
+      </w:r>
+      <w:r>
+        <w:rPr>
+          <w:rFonts w:hint="eastAsia"/>
+        </w:rPr>
+        <w:t xml:space="preserve"> </w:t>
+      </w:r>
+      <w:r>
+        <w:t>heart_rate_mqtt_broker.py to test ANT+ devices connection.</w:t>
+      </w:r>
+      <w:r>
+        <w:rPr>
+          <w:rFonts w:hint="eastAsia"/>
+        </w:rPr>
+        <w:t xml:space="preserve"> </w:t>
       </w:r>
     </w:p>
     <w:p>
@@ -912,7 +974,16 @@
         </w:numPr>
       </w:pPr>
       <w:r>
-        <w:t>2 ANT sticks are tested. The UI will be changed to 32 devices when 4 ANT sticks are tested.</w:t>
+        <w:t xml:space="preserve">2 ANT sticks are tested. The UI will be </w:t>
+      </w:r>
+      <w:r>
+        <w:rPr>
+          <w:rFonts w:hint="eastAsia"/>
+        </w:rPr>
+        <w:t>updated</w:t>
+      </w:r>
+      <w:r>
+        <w:t xml:space="preserve"> to 32 devices when 4 ANT sticks are tested.</w:t>
       </w:r>
     </w:p>
     <w:p>

</xml_diff>

<commit_message>
doc: update data format in deployment guide
</commit_message>
<xml_diff>
--- a/doc/Multi-Dongle ANT+ Heart Rate Monitor Receiver Application Deployment Guide.docx
+++ b/doc/Multi-Dongle ANT+ Heart Rate Monitor Receiver Application Deployment Guide.docx
@@ -873,6 +873,137 @@
       </w:pPr>
       <w:bookmarkStart w:id="7" w:name="_qi5lc03oryu7" w:colFirst="0" w:colLast="0"/>
       <w:bookmarkEnd w:id="7"/>
+      <w:r>
+        <w:rPr>
+          <w:rFonts w:hint="eastAsia"/>
+        </w:rPr>
+        <w:t>Data Format:</w:t>
+      </w:r>
+    </w:p>
+    <w:p>
+      <w:pPr>
+        <w:rPr>
+          <w:rFonts w:hint="eastAsia"/>
+        </w:rPr>
+      </w:pPr>
+      <w:r>
+        <w:tab/>
+      </w:r>
+      <w:r>
+        <w:rPr>
+          <w:rFonts w:hint="eastAsia"/>
+        </w:rPr>
+        <w:t>T</w:t>
+      </w:r>
+      <w:r>
+        <w:t>h</w:t>
+      </w:r>
+      <w:r>
+        <w:rPr>
+          <w:rFonts w:hint="eastAsia"/>
+        </w:rPr>
+        <w:t xml:space="preserve">e data will be a JSON format data </w:t>
+      </w:r>
+      <w:proofErr w:type="gramStart"/>
+      <w:r>
+        <w:rPr>
+          <w:rFonts w:hint="eastAsia"/>
+        </w:rPr>
+        <w:t>file,</w:t>
+      </w:r>
+      <w:proofErr w:type="gramEnd"/>
+      <w:r>
+        <w:rPr>
+          <w:rFonts w:hint="eastAsia"/>
+        </w:rPr>
+        <w:t xml:space="preserve"> the following is an example:</w:t>
+      </w:r>
+    </w:p>
+    <w:p>
+      <w:r>
+        <w:tab/>
+      </w:r>
+      <w:r>
+        <w:rPr>
+          <w:rFonts w:hint="eastAsia"/>
+        </w:rPr>
+        <w:t>{</w:t>
+      </w:r>
+    </w:p>
+    <w:p>
+      <w:r>
+        <w:tab/>
+      </w:r>
+      <w:r>
+        <w:tab/>
+      </w:r>
+      <w:proofErr w:type="spellStart"/>
+      <w:r>
+        <w:rPr>
+          <w:rFonts w:hint="eastAsia"/>
+        </w:rPr>
+        <w:t>device_id</w:t>
+      </w:r>
+      <w:proofErr w:type="spellEnd"/>
+      <w:r>
+        <w:rPr>
+          <w:rFonts w:hint="eastAsia"/>
+        </w:rPr>
+        <w:t>: 18765,</w:t>
+      </w:r>
+    </w:p>
+    <w:p>
+      <w:pPr>
+        <w:rPr>
+          <w:rFonts w:hint="eastAsia"/>
+        </w:rPr>
+      </w:pPr>
+      <w:r>
+        <w:tab/>
+      </w:r>
+      <w:r>
+        <w:tab/>
+      </w:r>
+      <w:proofErr w:type="spellStart"/>
+      <w:r>
+        <w:rPr>
+          <w:rFonts w:hint="eastAsia"/>
+        </w:rPr>
+        <w:t>heart_rate</w:t>
+      </w:r>
+      <w:proofErr w:type="spellEnd"/>
+      <w:r>
+        <w:rPr>
+          <w:rFonts w:hint="eastAsia"/>
+        </w:rPr>
+        <w:t>: 87</w:t>
+      </w:r>
+    </w:p>
+    <w:p>
+      <w:pPr>
+        <w:ind w:left="720"/>
+        <w:rPr>
+          <w:rFonts w:hint="eastAsia"/>
+        </w:rPr>
+      </w:pPr>
+      <w:r>
+        <w:rPr>
+          <w:rFonts w:hint="eastAsia"/>
+        </w:rPr>
+        <w:t>}</w:t>
+      </w:r>
+    </w:p>
+    <w:p>
+      <w:pPr>
+        <w:pStyle w:val="Heading1"/>
+        <w:ind w:left="720"/>
+      </w:pPr>
+    </w:p>
+    <w:p>
+      <w:pPr>
+        <w:pStyle w:val="Heading1"/>
+        <w:ind w:left="720"/>
+      </w:pPr>
       <w:proofErr w:type="gramStart"/>
       <w:r>
         <w:t>Known</w:t>

</xml_diff>